<commit_message>
Gen AI Service Discovery Microservices
Gen AI Service Discovery Microservices
</commit_message>
<xml_diff>
--- a/microservices/Advanced Concepts/Service Discovery.docx
+++ b/microservices/Advanced Concepts/Service Discovery.docx
@@ -145,7 +145,6 @@
           <w14:ligatures w14:val="none"/>
         </w:rPr>
       </w:pPr>
-      <w:proofErr w:type="spellStart"/>
       <w:r>
         <w:rPr>
           <w:rFonts w:ascii="Times New Roman" w:eastAsia="Times New Roman" w:hAnsi="Times New Roman" w:cs="Times New Roman"/>
@@ -159,7 +158,6 @@
         </w:rPr>
         <w:t>Etcd</w:t>
       </w:r>
-      <w:proofErr w:type="spellEnd"/>
       <w:r>
         <w:rPr>
           <w:rFonts w:ascii="Times New Roman" w:eastAsia="Times New Roman" w:hAnsi="Times New Roman" w:cs="Times New Roman"/>
@@ -562,7 +560,6 @@
           <w14:ligatures w14:val="none"/>
         </w:rPr>
       </w:pPr>
-      <w:proofErr w:type="spellStart"/>
       <w:r>
         <w:rPr>
           <w:rFonts w:ascii="Times New Roman" w:eastAsia="Times New Roman" w:hAnsi="Times New Roman" w:cs="Times New Roman"/>
@@ -576,7 +573,6 @@
         </w:rPr>
         <w:t>Etcd</w:t>
       </w:r>
-      <w:proofErr w:type="spellEnd"/>
       <w:r>
         <w:rPr>
           <w:rFonts w:ascii="Times New Roman" w:eastAsia="Times New Roman" w:hAnsi="Times New Roman" w:cs="Times New Roman"/>
@@ -638,32 +634,14 @@
     </w:p>
     <w:p>
       <w:r>
-        <w:t xml:space="preserve">new </w:t>
-      </w:r>
-      <w:proofErr w:type="spellStart"/>
-      <w:r>
-        <w:t>webapi</w:t>
-      </w:r>
-      <w:proofErr w:type="spellEnd"/>
-      <w:r>
-        <w:t xml:space="preserve"> -n </w:t>
-      </w:r>
-      <w:proofErr w:type="spellStart"/>
-      <w:r>
-        <w:t>MyMicroservice</w:t>
-      </w:r>
-      <w:proofErr w:type="spellEnd"/>
+        <w:t>new webapi -n MyMicroservice</w:t>
+      </w:r>
     </w:p>
     <w:p/>
     <w:p>
-      <w:proofErr w:type="spellStart"/>
       <w:r>
         <w:lastRenderedPageBreak/>
-        <w:t>MyService</w:t>
-      </w:r>
-      <w:proofErr w:type="spellEnd"/>
-      <w:r>
-        <w:t xml:space="preserve"> is running</w:t>
+        <w:t>MyService is running</w:t>
       </w:r>
     </w:p>
     <w:p/>
@@ -823,13 +801,15 @@
     <w:p/>
     <w:p>
       <w:r>
-        <w:t xml:space="preserve">dotnet new console -n </w:t>
-      </w:r>
-      <w:proofErr w:type="spellStart"/>
-      <w:r>
-        <w:t>MyMicroserviceClient</w:t>
-      </w:r>
-      <w:proofErr w:type="spellEnd"/>
+        <w:t>dotnet new console -n MyMicroserviceClient</w:t>
+      </w:r>
+    </w:p>
+    <w:p/>
+    <w:p/>
+    <w:p>
+      <w:r>
+        <w:t>How to raise request</w:t>
+      </w:r>
     </w:p>
     <w:p/>
     <w:p/>
@@ -906,122 +886,41 @@
       <w:rPr>
         <w:noProof/>
       </w:rPr>
-      <mc:AlternateContent>
-        <mc:Choice Requires="wps">
-          <w:drawing>
-            <wp:anchor distT="0" distB="0" distL="0" distR="0" simplePos="0" relativeHeight="251659264" behindDoc="0" locked="0" layoutInCell="1" allowOverlap="1" wp14:anchorId="02CA60FE" wp14:editId="79ADC044">
-              <wp:simplePos x="635" y="635"/>
-              <wp:positionH relativeFrom="page">
-                <wp:align>left</wp:align>
-              </wp:positionH>
-              <wp:positionV relativeFrom="page">
-                <wp:align>top</wp:align>
-              </wp:positionV>
-              <wp:extent cx="1739900" cy="368300"/>
-              <wp:effectExtent l="0" t="0" r="12700" b="12700"/>
-              <wp:wrapNone/>
-              <wp:docPr id="1783989188" name="Text Box 2" descr="•• PROTECTED 関係者外秘">
-                <a:extLst xmlns:a="http://schemas.openxmlformats.org/drawingml/2006/main">
-                  <a:ext uri="{5AE41FA2-C0FF-4470-9BD4-5FADCA87CBE2}">
-                    <aclsh:classification xmlns:aclsh="http://schemas.microsoft.com/office/drawing/2020/classificationShape" classificationOutcomeType="hdr"/>
-                  </a:ext>
-                </a:extLst>
-              </wp:docPr>
-              <wp:cNvGraphicFramePr/>
-              <a:graphic xmlns:a="http://schemas.openxmlformats.org/drawingml/2006/main">
-                <a:graphicData uri="http://schemas.microsoft.com/office/word/2010/wordprocessingShape">
-                  <wps:wsp>
-                    <wps:cNvSpPr txBox="1"/>
-                    <wps:spPr>
-                      <a:xfrm>
-                        <a:off x="0" y="0"/>
-                        <a:ext cx="1739900" cy="368300"/>
-                      </a:xfrm>
-                      <a:prstGeom prst="rect">
-                        <a:avLst/>
-                      </a:prstGeom>
-                      <a:noFill/>
-                      <a:ln>
-                        <a:noFill/>
-                      </a:ln>
-                    </wps:spPr>
-                    <wps:txbx>
-                      <w:txbxContent>
-                        <w:p>
-                          <w:pPr>
-                            <w:spacing w:after="0"/>
-                            <w:rPr>
-                              <w:rFonts w:ascii="Meiyo" w:eastAsia="Meiyo" w:hAnsi="Meiyo" w:cs="Meiyo"/>
-                              <w:noProof/>
-                              <w:color w:val="000000"/>
-                              <w:sz w:val="20"/>
-                              <w:szCs w:val="20"/>
-                            </w:rPr>
-                          </w:pPr>
-                          <w:r>
-                            <w:rPr>
-                              <w:rFonts w:ascii="Meiyo" w:eastAsia="Meiyo" w:hAnsi="Meiyo" w:cs="Meiyo"/>
-                              <w:noProof/>
-                              <w:color w:val="000000"/>
-                              <w:sz w:val="20"/>
-                              <w:szCs w:val="20"/>
-                            </w:rPr>
-                            <w:t>•• PROTECTED 関係者外秘</w:t>
-                          </w:r>
-                        </w:p>
-                      </w:txbxContent>
-                    </wps:txbx>
-                    <wps:bodyPr rot="0" spcFirstLastPara="0" vertOverflow="overflow" horzOverflow="overflow" vert="horz" wrap="none" lIns="254000" tIns="190500" rIns="0" bIns="0" numCol="1" spcCol="0" rtlCol="0" fromWordArt="0" anchor="t" anchorCtr="0" forceAA="0" compatLnSpc="1">
-                      <a:prstTxWarp prst="textNoShape">
-                        <a:avLst/>
-                      </a:prstTxWarp>
-                      <a:spAutoFit/>
-                    </wps:bodyPr>
-                  </wps:wsp>
-                </a:graphicData>
-              </a:graphic>
-            </wp:anchor>
-          </w:drawing>
-        </mc:Choice>
-        <mc:Fallback>
-          <w:pict>
-            <v:shapetype w14:anchorId="02CA60FE" id="_x0000_t202" coordsize="21600,21600" o:spt="202" path="m,l,21600r21600,l21600,xe">
-              <v:stroke joinstyle="miter"/>
-              <v:path gradientshapeok="t" o:connecttype="rect"/>
-            </v:shapetype>
-            <v:shape id="Text Box 2" o:spid="_x0000_s1026" type="#_x0000_t202" alt="•• PROTECTED 関係者外秘" style="position:absolute;margin-left:0;margin-top:0;width:137pt;height:29pt;z-index:251659264;visibility:visible;mso-wrap-style:none;mso-wrap-distance-left:0;mso-wrap-distance-top:0;mso-wrap-distance-right:0;mso-wrap-distance-bottom:0;mso-position-horizontal:left;mso-position-horizontal-relative:page;mso-position-vertical:top;mso-position-vertical-relative:page;v-text-anchor:top" o:gfxdata="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" filled="f" stroked="f">
-              <v:fill o:detectmouseclick="t"/>
-              <v:textbox style="mso-fit-shape-to-text:t" inset="20pt,15pt,0,0">
-                <w:txbxContent>
-                  <w:p>
-                    <w:pPr>
-                      <w:spacing w:after="0"/>
-                      <w:rPr>
-                        <w:rFonts w:ascii="Meiyo" w:eastAsia="Meiyo" w:hAnsi="Meiyo" w:cs="Meiyo"/>
-                        <w:noProof/>
-                        <w:color w:val="000000"/>
-                        <w:sz w:val="20"/>
-                        <w:szCs w:val="20"/>
-                      </w:rPr>
-                    </w:pPr>
-                    <w:r>
-                      <w:rPr>
-                        <w:rFonts w:ascii="Meiyo" w:eastAsia="Meiyo" w:hAnsi="Meiyo" w:cs="Meiyo"/>
-                        <w:noProof/>
-                        <w:color w:val="000000"/>
-                        <w:sz w:val="20"/>
-                        <w:szCs w:val="20"/>
-                      </w:rPr>
-                      <w:t>•• PROTECTED 関係者外秘</w:t>
-                    </w:r>
-                  </w:p>
-                </w:txbxContent>
-              </v:textbox>
-              <w10:wrap anchorx="page" anchory="page"/>
-            </v:shape>
-          </w:pict>
-        </mc:Fallback>
-      </mc:AlternateContent>
+      <w:pict w14:anchorId="02B40565">
+        <v:shapetype id="_x0000_t202" coordsize="21600,21600" o:spt="202" path="m,l,21600r21600,l21600,xe">
+          <v:stroke joinstyle="miter"/>
+          <v:path gradientshapeok="t" o:connecttype="rect"/>
+        </v:shapetype>
+        <v:shape id="Text Box 2" o:spid="_x0000_s1027" type="#_x0000_t202" alt="•• PROTECTED 関係者外秘" style="position:absolute;margin-left:0;margin-top:0;width:137pt;height:29pt;z-index:251659264;visibility:visible;mso-wrap-style:none;mso-wrap-distance-left:0;mso-wrap-distance-top:0;mso-wrap-distance-right:0;mso-wrap-distance-bottom:0;mso-position-horizontal:left;mso-position-horizontal-relative:page;mso-position-vertical:top;mso-position-vertical-relative:page;v-text-anchor:top" o:gfxdata="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" filled="f" stroked="f">
+          <v:textbox style="mso-fit-shape-to-text:t" inset="20pt,15pt,0,0">
+            <w:txbxContent>
+              <w:p>
+                <w:pPr>
+                  <w:spacing w:after="0"/>
+                  <w:rPr>
+                    <w:rFonts w:ascii="Meiyo" w:eastAsia="Meiyo" w:hAnsi="Meiyo" w:cs="Meiyo"/>
+                    <w:noProof/>
+                    <w:color w:val="000000"/>
+                    <w:sz w:val="20"/>
+                    <w:szCs w:val="20"/>
+                  </w:rPr>
+                </w:pPr>
+                <w:r>
+                  <w:rPr>
+                    <w:rFonts w:ascii="Meiyo" w:eastAsia="Meiyo" w:hAnsi="Meiyo" w:cs="Meiyo"/>
+                    <w:noProof/>
+                    <w:color w:val="000000"/>
+                    <w:sz w:val="20"/>
+                    <w:szCs w:val="20"/>
+                  </w:rPr>
+                  <w:t>•• PROTECTED 関係者外秘</w:t>
+                </w:r>
+              </w:p>
+            </w:txbxContent>
+          </v:textbox>
+          <w10:wrap anchorx="page" anchory="page"/>
+        </v:shape>
+      </w:pict>
     </w:r>
   </w:p>
 </w:hdr>
@@ -1037,122 +936,41 @@
       <w:rPr>
         <w:noProof/>
       </w:rPr>
-      <mc:AlternateContent>
-        <mc:Choice Requires="wps">
-          <w:drawing>
-            <wp:anchor distT="0" distB="0" distL="0" distR="0" simplePos="0" relativeHeight="251660288" behindDoc="0" locked="0" layoutInCell="1" allowOverlap="1" wp14:anchorId="2BAFC5FE" wp14:editId="339098BF">
-              <wp:simplePos x="914400" y="449272"/>
-              <wp:positionH relativeFrom="page">
-                <wp:align>left</wp:align>
-              </wp:positionH>
-              <wp:positionV relativeFrom="page">
-                <wp:align>top</wp:align>
-              </wp:positionV>
-              <wp:extent cx="1739900" cy="368300"/>
-              <wp:effectExtent l="0" t="0" r="12700" b="12700"/>
-              <wp:wrapNone/>
-              <wp:docPr id="2014073415" name="Text Box 3" descr="•• PROTECTED 関係者外秘">
-                <a:extLst xmlns:a="http://schemas.openxmlformats.org/drawingml/2006/main">
-                  <a:ext uri="{5AE41FA2-C0FF-4470-9BD4-5FADCA87CBE2}">
-                    <aclsh:classification xmlns:aclsh="http://schemas.microsoft.com/office/drawing/2020/classificationShape" classificationOutcomeType="hdr"/>
-                  </a:ext>
-                </a:extLst>
-              </wp:docPr>
-              <wp:cNvGraphicFramePr/>
-              <a:graphic xmlns:a="http://schemas.openxmlformats.org/drawingml/2006/main">
-                <a:graphicData uri="http://schemas.microsoft.com/office/word/2010/wordprocessingShape">
-                  <wps:wsp>
-                    <wps:cNvSpPr txBox="1"/>
-                    <wps:spPr>
-                      <a:xfrm>
-                        <a:off x="0" y="0"/>
-                        <a:ext cx="1739900" cy="368300"/>
-                      </a:xfrm>
-                      <a:prstGeom prst="rect">
-                        <a:avLst/>
-                      </a:prstGeom>
-                      <a:noFill/>
-                      <a:ln>
-                        <a:noFill/>
-                      </a:ln>
-                    </wps:spPr>
-                    <wps:txbx>
-                      <w:txbxContent>
-                        <w:p>
-                          <w:pPr>
-                            <w:spacing w:after="0"/>
-                            <w:rPr>
-                              <w:rFonts w:ascii="Meiyo" w:eastAsia="Meiyo" w:hAnsi="Meiyo" w:cs="Meiyo"/>
-                              <w:noProof/>
-                              <w:color w:val="000000"/>
-                              <w:sz w:val="20"/>
-                              <w:szCs w:val="20"/>
-                            </w:rPr>
-                          </w:pPr>
-                          <w:r>
-                            <w:rPr>
-                              <w:rFonts w:ascii="Meiyo" w:eastAsia="Meiyo" w:hAnsi="Meiyo" w:cs="Meiyo"/>
-                              <w:noProof/>
-                              <w:color w:val="000000"/>
-                              <w:sz w:val="20"/>
-                              <w:szCs w:val="20"/>
-                            </w:rPr>
-                            <w:t>•• PROTECTED 関係者外秘</w:t>
-                          </w:r>
-                        </w:p>
-                      </w:txbxContent>
-                    </wps:txbx>
-                    <wps:bodyPr rot="0" spcFirstLastPara="0" vertOverflow="overflow" horzOverflow="overflow" vert="horz" wrap="none" lIns="254000" tIns="190500" rIns="0" bIns="0" numCol="1" spcCol="0" rtlCol="0" fromWordArt="0" anchor="t" anchorCtr="0" forceAA="0" compatLnSpc="1">
-                      <a:prstTxWarp prst="textNoShape">
-                        <a:avLst/>
-                      </a:prstTxWarp>
-                      <a:spAutoFit/>
-                    </wps:bodyPr>
-                  </wps:wsp>
-                </a:graphicData>
-              </a:graphic>
-            </wp:anchor>
-          </w:drawing>
-        </mc:Choice>
-        <mc:Fallback>
-          <w:pict>
-            <v:shapetype w14:anchorId="2BAFC5FE" id="_x0000_t202" coordsize="21600,21600" o:spt="202" path="m,l,21600r21600,l21600,xe">
-              <v:stroke joinstyle="miter"/>
-              <v:path gradientshapeok="t" o:connecttype="rect"/>
-            </v:shapetype>
-            <v:shape id="Text Box 3" o:spid="_x0000_s1027" type="#_x0000_t202" alt="•• PROTECTED 関係者外秘" style="position:absolute;margin-left:0;margin-top:0;width:137pt;height:29pt;z-index:251660288;visibility:visible;mso-wrap-style:none;mso-wrap-distance-left:0;mso-wrap-distance-top:0;mso-wrap-distance-right:0;mso-wrap-distance-bottom:0;mso-position-horizontal:left;mso-position-horizontal-relative:page;mso-position-vertical:top;mso-position-vertical-relative:page;v-text-anchor:top" o:gfxdata="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" filled="f" stroked="f">
-              <v:fill o:detectmouseclick="t"/>
-              <v:textbox style="mso-fit-shape-to-text:t" inset="20pt,15pt,0,0">
-                <w:txbxContent>
-                  <w:p>
-                    <w:pPr>
-                      <w:spacing w:after="0"/>
-                      <w:rPr>
-                        <w:rFonts w:ascii="Meiyo" w:eastAsia="Meiyo" w:hAnsi="Meiyo" w:cs="Meiyo"/>
-                        <w:noProof/>
-                        <w:color w:val="000000"/>
-                        <w:sz w:val="20"/>
-                        <w:szCs w:val="20"/>
-                      </w:rPr>
-                    </w:pPr>
-                    <w:r>
-                      <w:rPr>
-                        <w:rFonts w:ascii="Meiyo" w:eastAsia="Meiyo" w:hAnsi="Meiyo" w:cs="Meiyo"/>
-                        <w:noProof/>
-                        <w:color w:val="000000"/>
-                        <w:sz w:val="20"/>
-                        <w:szCs w:val="20"/>
-                      </w:rPr>
-                      <w:t>•• PROTECTED 関係者外秘</w:t>
-                    </w:r>
-                  </w:p>
-                </w:txbxContent>
-              </v:textbox>
-              <w10:wrap anchorx="page" anchory="page"/>
-            </v:shape>
-          </w:pict>
-        </mc:Fallback>
-      </mc:AlternateContent>
+      <w:pict w14:anchorId="3583EA2B">
+        <v:shapetype id="_x0000_t202" coordsize="21600,21600" o:spt="202" path="m,l,21600r21600,l21600,xe">
+          <v:stroke joinstyle="miter"/>
+          <v:path gradientshapeok="t" o:connecttype="rect"/>
+        </v:shapetype>
+        <v:shape id="Text Box 3" o:spid="_x0000_s1026" type="#_x0000_t202" alt="•• PROTECTED 関係者外秘" style="position:absolute;margin-left:0;margin-top:0;width:137pt;height:29pt;z-index:251660288;visibility:visible;mso-wrap-style:none;mso-wrap-distance-left:0;mso-wrap-distance-top:0;mso-wrap-distance-right:0;mso-wrap-distance-bottom:0;mso-position-horizontal:left;mso-position-horizontal-relative:page;mso-position-vertical:top;mso-position-vertical-relative:page;v-text-anchor:top" o:gfxdata="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" filled="f" stroked="f">
+          <v:textbox style="mso-fit-shape-to-text:t" inset="20pt,15pt,0,0">
+            <w:txbxContent>
+              <w:p>
+                <w:pPr>
+                  <w:spacing w:after="0"/>
+                  <w:rPr>
+                    <w:rFonts w:ascii="Meiyo" w:eastAsia="Meiyo" w:hAnsi="Meiyo" w:cs="Meiyo"/>
+                    <w:noProof/>
+                    <w:color w:val="000000"/>
+                    <w:sz w:val="20"/>
+                    <w:szCs w:val="20"/>
+                  </w:rPr>
+                </w:pPr>
+                <w:r>
+                  <w:rPr>
+                    <w:rFonts w:ascii="Meiyo" w:eastAsia="Meiyo" w:hAnsi="Meiyo" w:cs="Meiyo"/>
+                    <w:noProof/>
+                    <w:color w:val="000000"/>
+                    <w:sz w:val="20"/>
+                    <w:szCs w:val="20"/>
+                  </w:rPr>
+                  <w:t>•• PROTECTED 関係者外秘</w:t>
+                </w:r>
+              </w:p>
+            </w:txbxContent>
+          </v:textbox>
+          <w10:wrap anchorx="page" anchory="page"/>
+        </v:shape>
+      </w:pict>
     </w:r>
   </w:p>
 </w:hdr>
@@ -1168,122 +986,41 @@
       <w:rPr>
         <w:noProof/>
       </w:rPr>
-      <mc:AlternateContent>
-        <mc:Choice Requires="wps">
-          <w:drawing>
-            <wp:anchor distT="0" distB="0" distL="0" distR="0" simplePos="0" relativeHeight="251658240" behindDoc="0" locked="0" layoutInCell="1" allowOverlap="1" wp14:anchorId="1BCD167D" wp14:editId="56A7CB9E">
-              <wp:simplePos x="635" y="635"/>
-              <wp:positionH relativeFrom="page">
-                <wp:align>left</wp:align>
-              </wp:positionH>
-              <wp:positionV relativeFrom="page">
-                <wp:align>top</wp:align>
-              </wp:positionV>
-              <wp:extent cx="1739900" cy="368300"/>
-              <wp:effectExtent l="0" t="0" r="12700" b="12700"/>
-              <wp:wrapNone/>
-              <wp:docPr id="946800982" name="Text Box 1" descr="•• PROTECTED 関係者外秘">
-                <a:extLst xmlns:a="http://schemas.openxmlformats.org/drawingml/2006/main">
-                  <a:ext uri="{5AE41FA2-C0FF-4470-9BD4-5FADCA87CBE2}">
-                    <aclsh:classification xmlns:aclsh="http://schemas.microsoft.com/office/drawing/2020/classificationShape" classificationOutcomeType="hdr"/>
-                  </a:ext>
-                </a:extLst>
-              </wp:docPr>
-              <wp:cNvGraphicFramePr/>
-              <a:graphic xmlns:a="http://schemas.openxmlformats.org/drawingml/2006/main">
-                <a:graphicData uri="http://schemas.microsoft.com/office/word/2010/wordprocessingShape">
-                  <wps:wsp>
-                    <wps:cNvSpPr txBox="1"/>
-                    <wps:spPr>
-                      <a:xfrm>
-                        <a:off x="0" y="0"/>
-                        <a:ext cx="1739900" cy="368300"/>
-                      </a:xfrm>
-                      <a:prstGeom prst="rect">
-                        <a:avLst/>
-                      </a:prstGeom>
-                      <a:noFill/>
-                      <a:ln>
-                        <a:noFill/>
-                      </a:ln>
-                    </wps:spPr>
-                    <wps:txbx>
-                      <w:txbxContent>
-                        <w:p>
-                          <w:pPr>
-                            <w:spacing w:after="0"/>
-                            <w:rPr>
-                              <w:rFonts w:ascii="Meiyo" w:eastAsia="Meiyo" w:hAnsi="Meiyo" w:cs="Meiyo"/>
-                              <w:noProof/>
-                              <w:color w:val="000000"/>
-                              <w:sz w:val="20"/>
-                              <w:szCs w:val="20"/>
-                            </w:rPr>
-                          </w:pPr>
-                          <w:r>
-                            <w:rPr>
-                              <w:rFonts w:ascii="Meiyo" w:eastAsia="Meiyo" w:hAnsi="Meiyo" w:cs="Meiyo"/>
-                              <w:noProof/>
-                              <w:color w:val="000000"/>
-                              <w:sz w:val="20"/>
-                              <w:szCs w:val="20"/>
-                            </w:rPr>
-                            <w:t>•• PROTECTED 関係者外秘</w:t>
-                          </w:r>
-                        </w:p>
-                      </w:txbxContent>
-                    </wps:txbx>
-                    <wps:bodyPr rot="0" spcFirstLastPara="0" vertOverflow="overflow" horzOverflow="overflow" vert="horz" wrap="none" lIns="254000" tIns="190500" rIns="0" bIns="0" numCol="1" spcCol="0" rtlCol="0" fromWordArt="0" anchor="t" anchorCtr="0" forceAA="0" compatLnSpc="1">
-                      <a:prstTxWarp prst="textNoShape">
-                        <a:avLst/>
-                      </a:prstTxWarp>
-                      <a:spAutoFit/>
-                    </wps:bodyPr>
-                  </wps:wsp>
-                </a:graphicData>
-              </a:graphic>
-            </wp:anchor>
-          </w:drawing>
-        </mc:Choice>
-        <mc:Fallback>
-          <w:pict>
-            <v:shapetype w14:anchorId="1BCD167D" id="_x0000_t202" coordsize="21600,21600" o:spt="202" path="m,l,21600r21600,l21600,xe">
-              <v:stroke joinstyle="miter"/>
-              <v:path gradientshapeok="t" o:connecttype="rect"/>
-            </v:shapetype>
-            <v:shape id="Text Box 1" o:spid="_x0000_s1028" type="#_x0000_t202" alt="•• PROTECTED 関係者外秘" style="position:absolute;margin-left:0;margin-top:0;width:137pt;height:29pt;z-index:251658240;visibility:visible;mso-wrap-style:none;mso-wrap-distance-left:0;mso-wrap-distance-top:0;mso-wrap-distance-right:0;mso-wrap-distance-bottom:0;mso-position-horizontal:left;mso-position-horizontal-relative:page;mso-position-vertical:top;mso-position-vertical-relative:page;v-text-anchor:top" o:gfxdata="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" filled="f" stroked="f">
-              <v:fill o:detectmouseclick="t"/>
-              <v:textbox style="mso-fit-shape-to-text:t" inset="20pt,15pt,0,0">
-                <w:txbxContent>
-                  <w:p>
-                    <w:pPr>
-                      <w:spacing w:after="0"/>
-                      <w:rPr>
-                        <w:rFonts w:ascii="Meiyo" w:eastAsia="Meiyo" w:hAnsi="Meiyo" w:cs="Meiyo"/>
-                        <w:noProof/>
-                        <w:color w:val="000000"/>
-                        <w:sz w:val="20"/>
-                        <w:szCs w:val="20"/>
-                      </w:rPr>
-                    </w:pPr>
-                    <w:r>
-                      <w:rPr>
-                        <w:rFonts w:ascii="Meiyo" w:eastAsia="Meiyo" w:hAnsi="Meiyo" w:cs="Meiyo"/>
-                        <w:noProof/>
-                        <w:color w:val="000000"/>
-                        <w:sz w:val="20"/>
-                        <w:szCs w:val="20"/>
-                      </w:rPr>
-                      <w:t>•• PROTECTED 関係者外秘</w:t>
-                    </w:r>
-                  </w:p>
-                </w:txbxContent>
-              </v:textbox>
-              <w10:wrap anchorx="page" anchory="page"/>
-            </v:shape>
-          </w:pict>
-        </mc:Fallback>
-      </mc:AlternateContent>
+      <w:pict w14:anchorId="09E1733E">
+        <v:shapetype id="_x0000_t202" coordsize="21600,21600" o:spt="202" path="m,l,21600r21600,l21600,xe">
+          <v:stroke joinstyle="miter"/>
+          <v:path gradientshapeok="t" o:connecttype="rect"/>
+        </v:shapetype>
+        <v:shape id="Text Box 1" o:spid="_x0000_s1025" type="#_x0000_t202" alt="•• PROTECTED 関係者外秘" style="position:absolute;margin-left:0;margin-top:0;width:137pt;height:29pt;z-index:251658240;visibility:visible;mso-wrap-style:none;mso-wrap-distance-left:0;mso-wrap-distance-top:0;mso-wrap-distance-right:0;mso-wrap-distance-bottom:0;mso-position-horizontal:left;mso-position-horizontal-relative:page;mso-position-vertical:top;mso-position-vertical-relative:page;v-text-anchor:top" o:gfxdata="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" filled="f" stroked="f">
+          <v:textbox style="mso-fit-shape-to-text:t" inset="20pt,15pt,0,0">
+            <w:txbxContent>
+              <w:p>
+                <w:pPr>
+                  <w:spacing w:after="0"/>
+                  <w:rPr>
+                    <w:rFonts w:ascii="Meiyo" w:eastAsia="Meiyo" w:hAnsi="Meiyo" w:cs="Meiyo"/>
+                    <w:noProof/>
+                    <w:color w:val="000000"/>
+                    <w:sz w:val="20"/>
+                    <w:szCs w:val="20"/>
+                  </w:rPr>
+                </w:pPr>
+                <w:r>
+                  <w:rPr>
+                    <w:rFonts w:ascii="Meiyo" w:eastAsia="Meiyo" w:hAnsi="Meiyo" w:cs="Meiyo"/>
+                    <w:noProof/>
+                    <w:color w:val="000000"/>
+                    <w:sz w:val="20"/>
+                    <w:szCs w:val="20"/>
+                  </w:rPr>
+                  <w:t>•• PROTECTED 関係者外秘</w:t>
+                </w:r>
+              </w:p>
+            </w:txbxContent>
+          </v:textbox>
+          <w10:wrap anchorx="page" anchory="page"/>
+        </v:shape>
+      </w:pict>
     </w:r>
   </w:p>
 </w:hdr>
@@ -2725,7 +2462,6 @@
       <w:sz w:val="24"/>
       <w:szCs w:val="24"/>
       <w:lang w:eastAsia="en-IN"/>
-      <w14:ligatures w14:val="none"/>
     </w:rPr>
   </w:style>
   <w:style w:type="character" w:styleId="Strong">

</xml_diff>